<commit_message>
Windows Service , Threading , Windows Forms Demo, Async Await Demos
</commit_message>
<xml_diff>
--- a/25thNovember_MVC/Implementation & Types of Applications in ASP.NET Core.docx
+++ b/25thNovember_MVC/Implementation & Types of Applications in ASP.NET Core.docx
@@ -309,29 +309,26 @@
       </w:r>
       <w:proofErr w:type="spellEnd"/>
       <w:r>
-        <w:t xml:space="preserve"> to make System Applications, Any </w:t>
-      </w:r>
-      <w:proofErr w:type="spellStart"/>
-      <w:r>
-        <w:t>applicatiob</w:t>
-      </w:r>
-      <w:proofErr w:type="spellEnd"/>
-      <w:r>
-        <w:t xml:space="preserve"> which directly </w:t>
-      </w:r>
-      <w:proofErr w:type="spellStart"/>
-      <w:r>
-        <w:t>intercarts</w:t>
-      </w:r>
-      <w:proofErr w:type="spellEnd"/>
-      <w:r>
-        <w:t xml:space="preserve"> with </w:t>
-      </w:r>
-      <w:proofErr w:type="spellStart"/>
-      <w:r>
-        <w:t>harsware</w:t>
-      </w:r>
-      <w:proofErr w:type="spellEnd"/>
+        <w:t xml:space="preserve"> to make System Applications, Any applicatio</w:t>
+      </w:r>
+      <w:r>
+        <w:t xml:space="preserve">n </w:t>
+      </w:r>
+      <w:r>
+        <w:t>which directly inter</w:t>
+      </w:r>
+      <w:r>
+        <w:t>ac</w:t>
+      </w:r>
+      <w:r>
+        <w:t>ts with har</w:t>
+      </w:r>
+      <w:r>
+        <w:t>d</w:t>
+      </w:r>
+      <w:r>
+        <w:t>ware</w:t>
+      </w:r>
     </w:p>
     <w:p/>
     <w:p>
@@ -598,10 +595,21 @@
           <w:szCs w:val="21"/>
           <w:shd w:val="clear" w:color="auto" w:fill="F9F9F9"/>
         </w:rPr>
-        <w:t xml:space="preserve"> release, the entire .NET Framework will be compiled using Roslyn. • .NET Native compiles C# and VB to native machine code that performs like C++, so developers continue to benefit from the productivity and familiarity of the .NET Framework with the performance of native code. Typically, apps that target .NET are compiled to intermediate language (IL). At run time, the just-in-time (JIT) compiler translates the IL to native code. In contrast, .NET Native is an ahead-of-time compiler that compiles apps directly to native code and contains a minimal CLR runtime. Popular Windows Store apps start up to 60% faster and use 15-20% less memory when compiled with .NET Native. Universal Windows apps will run on .NET Native (ARM, x86, x64). See: Compiling Apps with .NET Native</w:t>
+        <w:t xml:space="preserve"> release, the entire .NET Framework will be compiled using Roslyn. • .NET Native compiles C# and VB to native machine code that performs like C++, so developers continue to benefit from the productivity and familiarity of the .NET Framework with the performance of native code. Typically, apps that target .NET are compiled to intermediate language (IL). At run time, the just-in-time (JIT) compiler translates the IL to native code. In contrast, .NET Native is an ahead-of-time compiler that compiles apps directly to native code and contains a minimal CLR runtime. Popular Windows Store apps start up to 60% faster and use 15-20% less memory when compiled with .NET Native. Universal Windows apps will run on .NET Native (AR</w:t>
       </w:r>
       <w:bookmarkStart w:id="0" w:name="_GoBack"/>
       <w:bookmarkEnd w:id="0"/>
+      <w:r>
+        <w:rPr>
+          <w:rFonts w:ascii="Roboto" w:hAnsi="Roboto"/>
+          <w:color w:val="030303"/>
+          <w:spacing w:val="3"/>
+          <w:sz w:val="21"/>
+          <w:szCs w:val="21"/>
+          <w:shd w:val="clear" w:color="auto" w:fill="F9F9F9"/>
+        </w:rPr>
+        <w:t>M, x86, x64). See: Compiling Apps with .NET Native</w:t>
+      </w:r>
     </w:p>
     <w:sectPr>
       <w:pgSz w:w="11906" w:h="16838"/>

</xml_diff>